<commit_message>
3c and kn mu circle
</commit_message>
<xml_diff>
--- a/matlab code/kn results 160716.docx
+++ b/matlab code/kn results 160716.docx
@@ -80,7 +80,7 @@
             <v:path o:extrusionok="f" gradientshapeok="t" o:connecttype="rect"/>
             <o:lock v:ext="edit" aspectratio="t"/>
           </v:shapetype>
-          <v:shape id="_x0000_i1039" type="#_x0000_t75" style="width:450.85pt;height:253.7pt">
+          <v:shape id="_x0000_i1025" type="#_x0000_t75" style="width:450.75pt;height:253.5pt">
             <v:imagedata r:id="rId4" o:title="100 500 1000 5000 10000"/>
           </v:shape>
         </w:pict>
@@ -151,7 +151,7 @@
           <w:sz w:val="40"/>
         </w:rPr>
         <w:pict w14:anchorId="1DFF2276">
-          <v:shape id="_x0000_i1040" type="#_x0000_t75" style="width:450.85pt;height:253.7pt">
+          <v:shape id="_x0000_i1026" type="#_x0000_t75" style="width:450.75pt;height:253.5pt">
             <v:imagedata r:id="rId5" o:title="100 500 1000 5000 10000"/>
           </v:shape>
         </w:pict>
@@ -179,33 +179,8 @@
           <w:sz w:val="40"/>
         </w:rPr>
         <w:lastRenderedPageBreak/>
-        <w:t xml:space="preserve">Gaussian 1c </w:t>
-      </w:r>
-      <w:proofErr w:type="spellStart"/>
-      <w:r>
-        <w:rPr>
-          <w:b/>
-          <w:sz w:val="40"/>
-        </w:rPr>
-        <w:t>sym</w:t>
-      </w:r>
-      <w:proofErr w:type="spellEnd"/>
-      <w:r>
-        <w:rPr>
-          <w:b/>
-          <w:sz w:val="40"/>
-        </w:rPr>
-        <w:t xml:space="preserve"> </w:t>
-      </w:r>
-      <w:proofErr w:type="spellStart"/>
-      <w:r>
-        <w:rPr>
-          <w:b/>
-          <w:sz w:val="40"/>
-        </w:rPr>
-        <w:t>sph</w:t>
-      </w:r>
-      <w:proofErr w:type="spellEnd"/>
+        <w:t>Gaussian 1c sym sph</w:t>
+      </w:r>
       <w:r>
         <w:rPr>
           <w:b/>
@@ -213,8 +188,6 @@
         </w:rPr>
         <w:t xml:space="preserve"> orig</w:t>
       </w:r>
-      <w:bookmarkStart w:id="0" w:name="_GoBack"/>
-      <w:bookmarkEnd w:id="0"/>
     </w:p>
     <w:p>
       <w:pPr>
@@ -275,7 +248,7 @@
           <w:sz w:val="28"/>
         </w:rPr>
         <w:pict w14:anchorId="5FD9D571">
-          <v:shape id="_x0000_i1037" type="#_x0000_t75" style="width:450.85pt;height:253.7pt">
+          <v:shape id="_x0000_i1027" type="#_x0000_t75" style="width:450.75pt;height:253.5pt">
             <v:imagedata r:id="rId6" o:title="100 500 1000 5000 10000_1 5 10"/>
           </v:shape>
         </w:pict>
@@ -306,11 +279,235 @@
           <w:sz w:val="28"/>
         </w:rPr>
         <w:pict w14:anchorId="42DE4251">
-          <v:shape id="_x0000_i1038" type="#_x0000_t75" style="width:450.85pt;height:253.7pt">
+          <v:shape id="_x0000_i1028" type="#_x0000_t75" style="width:450.75pt;height:253.5pt">
             <v:imagedata r:id="rId7" o:title="1 5 10_100 500 1000 5000 10000"/>
           </v:shape>
         </w:pict>
       </w:r>
+    </w:p>
+    <w:p>
+      <w:pPr>
+        <w:spacing w:after="0" w:line="240" w:lineRule="auto"/>
+        <w:jc w:val="center"/>
+        <w:rPr>
+          <w:b/>
+          <w:sz w:val="28"/>
+        </w:rPr>
+      </w:pPr>
+    </w:p>
+    <w:p>
+      <w:pPr>
+        <w:spacing w:after="0" w:line="240" w:lineRule="auto"/>
+        <w:jc w:val="center"/>
+        <w:rPr>
+          <w:b/>
+          <w:sz w:val="28"/>
+        </w:rPr>
+      </w:pPr>
+    </w:p>
+    <w:p>
+      <w:pPr>
+        <w:rPr>
+          <w:b/>
+          <w:sz w:val="28"/>
+        </w:rPr>
+      </w:pPr>
+      <w:r>
+        <w:rPr>
+          <w:b/>
+          <w:sz w:val="28"/>
+        </w:rPr>
+        <w:br w:type="page"/>
+      </w:r>
+    </w:p>
+    <w:p>
+      <w:pPr>
+        <w:spacing w:after="0" w:line="240" w:lineRule="auto"/>
+        <w:jc w:val="center"/>
+        <w:rPr>
+          <w:b/>
+          <w:sz w:val="40"/>
+        </w:rPr>
+      </w:pPr>
+      <w:r>
+        <w:rPr>
+          <w:b/>
+          <w:sz w:val="40"/>
+        </w:rPr>
+        <w:lastRenderedPageBreak/>
+        <w:t xml:space="preserve">Gaussian </w:t>
+      </w:r>
+      <w:r>
+        <w:rPr>
+          <w:b/>
+          <w:sz w:val="40"/>
+        </w:rPr>
+        <w:t>1</w:t>
+      </w:r>
+      <w:r>
+        <w:rPr>
+          <w:b/>
+          <w:sz w:val="40"/>
+        </w:rPr>
+        <w:t>c sym sph orig</w:t>
+      </w:r>
+      <w:r>
+        <w:rPr>
+          <w:b/>
+          <w:sz w:val="40"/>
+        </w:rPr>
+        <w:t xml:space="preserve"> - subplots</w:t>
+      </w:r>
+      <w:bookmarkStart w:id="0" w:name="_GoBack"/>
+      <w:bookmarkEnd w:id="0"/>
+    </w:p>
+    <w:p>
+      <w:pPr>
+        <w:spacing w:after="0" w:line="240" w:lineRule="auto"/>
+        <w:jc w:val="center"/>
+        <w:rPr>
+          <w:b/>
+          <w:sz w:val="28"/>
+        </w:rPr>
+      </w:pPr>
+      <w:r>
+        <w:rPr>
+          <w:b/>
+          <w:sz w:val="28"/>
+        </w:rPr>
+        <w:t>Sigs = [1, 5, 10</w:t>
+      </w:r>
+      <w:r>
+        <w:rPr>
+          <w:b/>
+          <w:sz w:val="28"/>
+        </w:rPr>
+        <w:t>, 50, 100</w:t>
+      </w:r>
+      <w:r>
+        <w:rPr>
+          <w:b/>
+          <w:sz w:val="28"/>
+        </w:rPr>
+        <w:t>]</w:t>
+      </w:r>
+    </w:p>
+    <w:p>
+      <w:pPr>
+        <w:spacing w:after="0" w:line="240" w:lineRule="auto"/>
+        <w:jc w:val="center"/>
+        <w:rPr>
+          <w:b/>
+          <w:sz w:val="28"/>
+        </w:rPr>
+      </w:pPr>
+      <w:r>
+        <w:rPr>
+          <w:b/>
+          <w:sz w:val="28"/>
+        </w:rPr>
+        <w:t>Ns = [100, 500, 1000, 5000, 10000]</w:t>
+      </w:r>
+    </w:p>
+    <w:p>
+      <w:pPr>
+        <w:spacing w:after="0" w:line="240" w:lineRule="auto"/>
+        <w:jc w:val="center"/>
+        <w:rPr>
+          <w:b/>
+          <w:sz w:val="28"/>
+        </w:rPr>
+      </w:pPr>
+      <w:r>
+        <w:rPr>
+          <w:b/>
+          <w:noProof/>
+          <w:sz w:val="28"/>
+        </w:rPr>
+        <w:drawing>
+          <wp:anchor distT="0" distB="0" distL="114300" distR="114300" simplePos="0" relativeHeight="251660288" behindDoc="0" locked="0" layoutInCell="1" allowOverlap="1" wp14:anchorId="055D03F1" wp14:editId="2F618F40">
+            <wp:simplePos x="0" y="0"/>
+            <wp:positionH relativeFrom="margin">
+              <wp:align>center</wp:align>
+            </wp:positionH>
+            <wp:positionV relativeFrom="paragraph">
+              <wp:posOffset>3695700</wp:posOffset>
+            </wp:positionV>
+            <wp:extent cx="6840000" cy="3459834"/>
+            <wp:effectExtent l="0" t="0" r="0" b="7620"/>
+            <wp:wrapSquare wrapText="bothSides"/>
+            <wp:docPr id="1" name="Picture 1" descr="C:\Users\Millie\AppData\Local\Microsoft\Windows\INetCache\Content.Word\results 210716 s.png"/>
+            <wp:cNvGraphicFramePr>
+              <a:graphicFrameLocks xmlns:a="http://schemas.openxmlformats.org/drawingml/2006/main" noChangeAspect="1"/>
+            </wp:cNvGraphicFramePr>
+            <a:graphic xmlns:a="http://schemas.openxmlformats.org/drawingml/2006/main">
+              <a:graphicData uri="http://schemas.openxmlformats.org/drawingml/2006/picture">
+                <pic:pic xmlns:pic="http://schemas.openxmlformats.org/drawingml/2006/picture">
+                  <pic:nvPicPr>
+                    <pic:cNvPr id="0" name="Picture 12" descr="C:\Users\Millie\AppData\Local\Microsoft\Windows\INetCache\Content.Word\results 210716 s.png"/>
+                    <pic:cNvPicPr>
+                      <a:picLocks noChangeAspect="1" noChangeArrowheads="1"/>
+                    </pic:cNvPicPr>
+                  </pic:nvPicPr>
+                  <pic:blipFill>
+                    <a:blip r:embed="rId8">
+                      <a:extLst>
+                        <a:ext uri="{28A0092B-C50C-407E-A947-70E740481C1C}">
+                          <a14:useLocalDpi xmlns:a14="http://schemas.microsoft.com/office/drawing/2010/main" val="0"/>
+                        </a:ext>
+                      </a:extLst>
+                    </a:blip>
+                    <a:srcRect/>
+                    <a:stretch>
+                      <a:fillRect/>
+                    </a:stretch>
+                  </pic:blipFill>
+                  <pic:spPr bwMode="auto">
+                    <a:xfrm>
+                      <a:off x="0" y="0"/>
+                      <a:ext cx="6840000" cy="3459834"/>
+                    </a:xfrm>
+                    <a:prstGeom prst="rect">
+                      <a:avLst/>
+                    </a:prstGeom>
+                    <a:noFill/>
+                    <a:ln>
+                      <a:noFill/>
+                    </a:ln>
+                  </pic:spPr>
+                </pic:pic>
+              </a:graphicData>
+            </a:graphic>
+            <wp14:sizeRelH relativeFrom="page">
+              <wp14:pctWidth>0</wp14:pctWidth>
+            </wp14:sizeRelH>
+            <wp14:sizeRelV relativeFrom="page">
+              <wp14:pctHeight>0</wp14:pctHeight>
+            </wp14:sizeRelV>
+          </wp:anchor>
+        </w:drawing>
+      </w:r>
+      <w:r>
+        <w:rPr>
+          <w:noProof/>
+        </w:rPr>
+        <w:pict w14:anchorId="314D4F7E">
+          <v:shape id="_x0000_s1030" type="#_x0000_t75" style="position:absolute;left:0;text-align:left;margin-left:-46.25pt;margin-top:0;width:538.6pt;height:272.45pt;z-index:251659264;mso-position-horizontal-relative:text;mso-position-vertical-relative:text;mso-width-relative:page;mso-height-relative:page">
+            <v:imagedata r:id="rId9" o:title="results 210716 n"/>
+            <w10:wrap type="square"/>
+          </v:shape>
+        </w:pict>
+      </w:r>
+    </w:p>
+    <w:p>
+      <w:pPr>
+        <w:spacing w:after="0" w:line="240" w:lineRule="auto"/>
+        <w:jc w:val="center"/>
+        <w:rPr>
+          <w:b/>
+          <w:sz w:val="28"/>
+        </w:rPr>
+      </w:pPr>
     </w:p>
     <w:sectPr>
       <w:pgSz w:w="11906" w:h="16838"/>
@@ -445,6 +642,7 @@
     <w:lsdException w:name="HTML Sample" w:semiHidden="1" w:unhideWhenUsed="1"/>
     <w:lsdException w:name="HTML Typewriter" w:semiHidden="1" w:unhideWhenUsed="1"/>
     <w:lsdException w:name="HTML Variable" w:semiHidden="1" w:unhideWhenUsed="1"/>
+    <w:lsdException w:name="Normal Table" w:semiHidden="1" w:unhideWhenUsed="1"/>
     <w:lsdException w:name="annotation subject" w:semiHidden="1" w:unhideWhenUsed="1"/>
     <w:lsdException w:name="No List" w:semiHidden="1" w:unhideWhenUsed="1"/>
     <w:lsdException w:name="Outline List 1" w:semiHidden="1" w:unhideWhenUsed="1"/>
@@ -491,8 +689,10 @@
     <w:lsdException w:name="Table Subtle 2" w:semiHidden="1" w:unhideWhenUsed="1"/>
     <w:lsdException w:name="Table Web 1" w:semiHidden="1" w:unhideWhenUsed="1"/>
     <w:lsdException w:name="Table Web 2" w:semiHidden="1" w:unhideWhenUsed="1"/>
+    <w:lsdException w:name="Table Web 3" w:semiHidden="1" w:unhideWhenUsed="1"/>
     <w:lsdException w:name="Balloon Text" w:semiHidden="1" w:unhideWhenUsed="1"/>
     <w:lsdException w:name="Table Grid" w:uiPriority="39"/>
+    <w:lsdException w:name="Table Theme" w:semiHidden="1" w:unhideWhenUsed="1"/>
     <w:lsdException w:name="Placeholder Text" w:semiHidden="1"/>
     <w:lsdException w:name="No Spacing" w:uiPriority="1" w:qFormat="1"/>
     <w:lsdException w:name="Light Shading" w:uiPriority="60"/>

</xml_diff>